<commit_message>
add isdb lab4 report
</commit_message>
<xml_diff>
--- a/IS-and-databases/lab4/lab4.docx
+++ b/IS-and-databases/lab4/lab4.docx
@@ -424,7 +424,15 @@
           <w:sz w:val="28"/>
           <w:szCs w:val="28"/>
         </w:rPr>
-        <w:t>Харитонова Анастасия Сергеевна</w:t>
+        <w:t xml:space="preserve">Харитонова Анастасия </w:t>
+      </w:r>
+      <w:r>
+        <w:rPr>
+          <w:rFonts w:ascii="Times New Roman" w:hAnsi="Times New Roman"/>
+          <w:sz w:val="28"/>
+          <w:szCs w:val="28"/>
+        </w:rPr>
+        <w:t>Евгеньевна</w:t>
       </w:r>
     </w:p>
     <w:p>

</xml_diff>